<commit_message>
New power law figures
</commit_message>
<xml_diff>
--- a/collab feedback/Srinivas.docx
+++ b/collab feedback/Srinivas.docx
@@ -151,27 +151,7 @@
           <w:sz w:val="24"/>
           <w:szCs w:val="24"/>
         </w:rPr>
-        <w:t xml:space="preserve">- line 222: I don’t think we assumed lower AND upper bounds on Epsilon in our </w:t>
-      </w:r>
-      <w:proofErr w:type="spellStart"/>
-      <w:r>
-        <w:rPr>
-          <w:rFonts w:ascii="Arial" w:eastAsia="Times New Roman" w:hAnsi="Arial" w:cs="Arial"/>
-          <w:color w:val="222222"/>
-          <w:sz w:val="24"/>
-          <w:szCs w:val="24"/>
-        </w:rPr>
-        <w:t>elife</w:t>
-      </w:r>
-      <w:proofErr w:type="spellEnd"/>
-      <w:r>
-        <w:rPr>
-          <w:rFonts w:ascii="Arial" w:eastAsia="Times New Roman" w:hAnsi="Arial" w:cs="Arial"/>
-          <w:color w:val="222222"/>
-          <w:sz w:val="24"/>
-          <w:szCs w:val="24"/>
-        </w:rPr>
-        <w:t xml:space="preserve"> paper. We only had one bound so that there was a maximum possible gain. </w:t>
+        <w:t>- line 222: I don’t think we assumed lower AND upper bounds on Epsilon in our elife paper. We only had one bound so that there was a maximum possible gain. </w:t>
       </w:r>
     </w:p>
     <w:p>
@@ -591,27 +571,7 @@
           <w:sz w:val="24"/>
           <w:szCs w:val="24"/>
         </w:rPr>
-        <w:t xml:space="preserve">e) Why does the MI not peak at </w:t>
-      </w:r>
-      <w:proofErr w:type="spellStart"/>
-      <w:r>
-        <w:rPr>
-          <w:rFonts w:ascii="Arial" w:eastAsia="Times New Roman" w:hAnsi="Arial" w:cs="Arial"/>
-          <w:color w:val="222222"/>
-          <w:sz w:val="24"/>
-          <w:szCs w:val="24"/>
-        </w:rPr>
-        <w:t>at</w:t>
-      </w:r>
-      <w:proofErr w:type="spellEnd"/>
-      <w:r>
-        <w:rPr>
-          <w:rFonts w:ascii="Arial" w:eastAsia="Times New Roman" w:hAnsi="Arial" w:cs="Arial"/>
-          <w:color w:val="222222"/>
-          <w:sz w:val="24"/>
-          <w:szCs w:val="24"/>
-        </w:rPr>
-        <w:t xml:space="preserve"> the max. Sensitivity  in the adaptive case? (In fact, if you look carefully at the non-adaptive case, it doesn’t peak there either. You say in the text that MI peaks at 100. This is not the case in any of the panels in B or C. </w:t>
+        <w:t>e) Why does the MI not peak at at the max. Sensitivity  in the adaptive case? (In fact, if you look carefully at the non-adaptive case, it doesn’t peak there either. You say in the text that MI peaks at 100. This is not the case in any of the panels in B or C. </w:t>
       </w:r>
       <w:r>
         <w:rPr>
@@ -677,27 +637,7 @@
           <w:sz w:val="24"/>
           <w:szCs w:val="24"/>
         </w:rPr>
-        <w:t xml:space="preserve">a) You have ticks indicating odor signal above 5V in panel D. But you went on in the introduction about how odor intensities in the real world can be distributed over many intensities! In fact, in our </w:t>
-      </w:r>
-      <w:proofErr w:type="spellStart"/>
-      <w:r>
-        <w:rPr>
-          <w:rFonts w:ascii="Arial" w:eastAsia="Times New Roman" w:hAnsi="Arial" w:cs="Arial"/>
-          <w:color w:val="222222"/>
-          <w:sz w:val="24"/>
-          <w:szCs w:val="24"/>
-        </w:rPr>
-        <w:t>eLife</w:t>
-      </w:r>
-      <w:proofErr w:type="spellEnd"/>
-      <w:r>
-        <w:rPr>
-          <w:rFonts w:ascii="Arial" w:eastAsia="Times New Roman" w:hAnsi="Arial" w:cs="Arial"/>
-          <w:color w:val="222222"/>
-          <w:sz w:val="24"/>
-          <w:szCs w:val="24"/>
-        </w:rPr>
-        <w:t xml:space="preserve"> paper, we point out that the ORN can respond even to tiny whiffs. What you’re doing with this 5V cutoff is you’re only looking at the extreme biggest whiffs. If you care only about coding for these, then what’s the point of taking the naturalistic stimulus? And why do all this adaptation? </w:t>
+        <w:t>a) You have ticks indicating odor signal above 5V in panel D. But you went on in the introduction about how odor intensities in the real world can be distributed over many intensities! In fact, in our eLife paper, we point out that the ORN can respond even to tiny whiffs. What you’re doing with this 5V cutoff is you’re only looking at the extreme biggest whiffs. If you care only about coding for these, then what’s the point of taking the naturalistic stimulus? And why do all this adaptation? </w:t>
       </w:r>
       <w:r>
         <w:rPr>
@@ -790,8 +730,10 @@
           <w:sz w:val="24"/>
           <w:szCs w:val="24"/>
         </w:rPr>
-        <w:t>Left as is.</w:t>
-      </w:r>
+        <w:t>Agree. Reduced 18 panels to 4.</w:t>
+      </w:r>
+      <w:bookmarkStart w:id="1" w:name="_GoBack"/>
+      <w:bookmarkEnd w:id="1"/>
     </w:p>
     <w:p>
       <w:pPr>
@@ -1088,7 +1030,7 @@
           <w:sz w:val="24"/>
           <w:szCs w:val="24"/>
         </w:rPr>
-        <w:t xml:space="preserve">I understand this is the “big picture” result, as this is what matters to the brain, etc. but I am not convinced by this figure or the result. You set up this model (in a pretty parsimonious manner), and plot some traces of accuracy vs. # of odors and compare adaptation to no-adaptation. And the result is that adaptation (or divisive norm.) helps. That adaptation helps cf. no adaptation is not at all surprising, so the real novel result is here that ORN adaptation &gt; divisive normalization. (Is that fair?) But I suspect that there are lots of free parameters in this very large model, and while you say that they were constrained by experiments, there’s still a lot of wiggle room, and I wonder how panel A would look if those knobs were changed a bit. I suspect that you can get these curves to be anywhere you want relative to each other without choosing ridiculous parameters in your model. So I am less convinced that this is generally true and more inclined to think </w:t>
+        <w:t xml:space="preserve">I understand this is the “big picture” result, as this is what matters to the brain, etc. but I am not convinced by this figure or the result. You set up this model (in a pretty parsimonious manner), and plot some traces of accuracy vs. # of odors and compare adaptation to no-adaptation. And the result is that adaptation (or divisive norm.) helps. That adaptation helps cf. no adaptation is not at all surprising, so the real novel result is here that ORN adaptation &gt; divisive normalization. (Is that fair?) But I suspect that there are lots of free parameters in this very large model, and while you say that they were constrained by experiments, there’s still a lot of wiggle room, and I wonder how panel A would look if those knobs were changed a bit. I suspect that you can get these curves to be anywhere you want relative to each other without choosing ridiculous parameters in your model. So I am less convinced that this is generally true and more inclined to think that this is what you saw for some very particular (possible arbitrary) point in the </w:t>
       </w:r>
       <w:r>
         <w:rPr>
@@ -1098,7 +1040,7 @@
           <w:szCs w:val="24"/>
         </w:rPr>
         <w:lastRenderedPageBreak/>
-        <w:t>that this is what you saw for some very particular (possible arbitrary) point in the parameter space of your huge model. </w:t>
+        <w:t>parameter space of your huge model. </w:t>
       </w:r>
       <w:r>
         <w:rPr>
@@ -1116,27 +1058,7 @@
           <w:sz w:val="24"/>
           <w:szCs w:val="24"/>
         </w:rPr>
-        <w:t xml:space="preserve">There are no other free parameters than this connection topology. Still, as you say, the </w:t>
-      </w:r>
-      <w:proofErr w:type="spellStart"/>
-      <w:r>
-        <w:rPr>
-          <w:rFonts w:ascii="Arial" w:eastAsia="Times New Roman" w:hAnsi="Arial" w:cs="Arial"/>
-          <w:color w:val="FF0000"/>
-          <w:sz w:val="24"/>
-          <w:szCs w:val="24"/>
-        </w:rPr>
-        <w:t>toplogy</w:t>
-      </w:r>
-      <w:proofErr w:type="spellEnd"/>
-      <w:r>
-        <w:rPr>
-          <w:rFonts w:ascii="Arial" w:eastAsia="Times New Roman" w:hAnsi="Arial" w:cs="Arial"/>
-          <w:color w:val="FF0000"/>
-          <w:sz w:val="24"/>
-          <w:szCs w:val="24"/>
-        </w:rPr>
-        <w:t xml:space="preserve"> may drive the performance. However, </w:t>
+        <w:t xml:space="preserve">There are no other free parameters than this connection topology. Still, as you say, the toplogy may drive the performance. However, </w:t>
       </w:r>
       <w:r>
         <w:rPr>
@@ -1256,27 +1178,7 @@
           <w:sz w:val="24"/>
           <w:szCs w:val="24"/>
         </w:rPr>
-        <w:t xml:space="preserve">Used a </w:t>
-      </w:r>
-      <w:proofErr w:type="spellStart"/>
-      <w:r>
-        <w:rPr>
-          <w:rFonts w:ascii="Arial" w:eastAsia="Times New Roman" w:hAnsi="Arial" w:cs="Arial"/>
-          <w:color w:val="FF0000"/>
-          <w:sz w:val="24"/>
-          <w:szCs w:val="24"/>
-        </w:rPr>
-        <w:t>softmax</w:t>
-      </w:r>
-      <w:proofErr w:type="spellEnd"/>
-      <w:r>
-        <w:rPr>
-          <w:rFonts w:ascii="Arial" w:eastAsia="Times New Roman" w:hAnsi="Arial" w:cs="Arial"/>
-          <w:color w:val="FF0000"/>
-          <w:sz w:val="24"/>
-          <w:szCs w:val="24"/>
-        </w:rPr>
-        <w:t xml:space="preserve"> cross-entropy which is the most straightforward way of doing multi-class classification in a principled way. </w:t>
+        <w:t xml:space="preserve">Used a softmax cross-entropy which is the most straightforward way of doing multi-class classification in a principled way. </w:t>
       </w:r>
     </w:p>
     <w:p>
@@ -1397,60 +1299,38 @@
         </w:rPr>
         <w:t>- the clause separated by the m-dash in the abstract (“ORN gain scales inversely”…) is very hard to parse. Consider splitting into two sentences.</w:t>
       </w:r>
-      <w:bookmarkStart w:id="1" w:name="_GoBack"/>
-      <w:bookmarkEnd w:id="1"/>
-    </w:p>
-    <w:p>
-      <w:pPr>
-        <w:shd w:val="clear" w:color="auto" w:fill="FFFFFF"/>
-        <w:spacing w:after="0" w:line="240" w:lineRule="auto"/>
-        <w:rPr>
-          <w:rFonts w:ascii="Arial" w:eastAsia="Times New Roman" w:hAnsi="Arial" w:cs="Arial"/>
-          <w:color w:val="222222"/>
-          <w:sz w:val="24"/>
-          <w:szCs w:val="24"/>
-        </w:rPr>
-      </w:pPr>
-    </w:p>
-    <w:p>
-      <w:pPr>
-        <w:shd w:val="clear" w:color="auto" w:fill="FFFFFF"/>
-        <w:spacing w:after="0" w:line="240" w:lineRule="auto"/>
-        <w:rPr>
-          <w:rFonts w:ascii="Arial" w:eastAsia="Times New Roman" w:hAnsi="Arial" w:cs="Arial"/>
-          <w:color w:val="222222"/>
-          <w:sz w:val="24"/>
-          <w:szCs w:val="24"/>
-        </w:rPr>
-      </w:pPr>
-      <w:r>
-        <w:rPr>
-          <w:rFonts w:ascii="Arial" w:eastAsia="Times New Roman" w:hAnsi="Arial" w:cs="Arial"/>
-          <w:color w:val="222222"/>
-          <w:sz w:val="24"/>
-          <w:szCs w:val="24"/>
-        </w:rPr>
-        <w:t xml:space="preserve">- line 90: “a </w:t>
-      </w:r>
-      <w:proofErr w:type="spellStart"/>
-      <w:r>
-        <w:rPr>
-          <w:rFonts w:ascii="Arial" w:eastAsia="Times New Roman" w:hAnsi="Arial" w:cs="Arial"/>
-          <w:color w:val="222222"/>
-          <w:sz w:val="24"/>
-          <w:szCs w:val="24"/>
-        </w:rPr>
-        <w:t>simpleR</w:t>
-      </w:r>
-      <w:proofErr w:type="spellEnd"/>
-      <w:r>
-        <w:rPr>
-          <w:rFonts w:ascii="Arial" w:eastAsia="Times New Roman" w:hAnsi="Arial" w:cs="Arial"/>
-          <w:color w:val="222222"/>
-          <w:sz w:val="24"/>
-          <w:szCs w:val="24"/>
-        </w:rPr>
-        <w:t xml:space="preserve"> system such as E coli…”</w:t>
+    </w:p>
+    <w:p>
+      <w:pPr>
+        <w:shd w:val="clear" w:color="auto" w:fill="FFFFFF"/>
+        <w:spacing w:after="0" w:line="240" w:lineRule="auto"/>
+        <w:rPr>
+          <w:rFonts w:ascii="Arial" w:eastAsia="Times New Roman" w:hAnsi="Arial" w:cs="Arial"/>
+          <w:color w:val="222222"/>
+          <w:sz w:val="24"/>
+          <w:szCs w:val="24"/>
+        </w:rPr>
+      </w:pPr>
+    </w:p>
+    <w:p>
+      <w:pPr>
+        <w:shd w:val="clear" w:color="auto" w:fill="FFFFFF"/>
+        <w:spacing w:after="0" w:line="240" w:lineRule="auto"/>
+        <w:rPr>
+          <w:rFonts w:ascii="Arial" w:eastAsia="Times New Roman" w:hAnsi="Arial" w:cs="Arial"/>
+          <w:color w:val="222222"/>
+          <w:sz w:val="24"/>
+          <w:szCs w:val="24"/>
+        </w:rPr>
+      </w:pPr>
+      <w:r>
+        <w:rPr>
+          <w:rFonts w:ascii="Arial" w:eastAsia="Times New Roman" w:hAnsi="Arial" w:cs="Arial"/>
+          <w:color w:val="222222"/>
+          <w:sz w:val="24"/>
+          <w:szCs w:val="24"/>
+        </w:rPr>
+        <w:t>- line 90: “a simpleR system such as E coli…”</w:t>
       </w:r>
     </w:p>
     <w:p>
@@ -1516,27 +1396,7 @@
           <w:sz w:val="24"/>
           <w:szCs w:val="24"/>
         </w:rPr>
-        <w:t xml:space="preserve">- line 27: “contribute also significantly” —&gt; “also </w:t>
-      </w:r>
-      <w:proofErr w:type="spellStart"/>
-      <w:r>
-        <w:rPr>
-          <w:rFonts w:ascii="Arial" w:eastAsia="Times New Roman" w:hAnsi="Arial" w:cs="Arial"/>
-          <w:color w:val="222222"/>
-          <w:sz w:val="24"/>
-          <w:szCs w:val="24"/>
-        </w:rPr>
-        <w:t>contributeS</w:t>
-      </w:r>
-      <w:proofErr w:type="spellEnd"/>
-      <w:r>
-        <w:rPr>
-          <w:rFonts w:ascii="Arial" w:eastAsia="Times New Roman" w:hAnsi="Arial" w:cs="Arial"/>
-          <w:color w:val="222222"/>
-          <w:sz w:val="24"/>
-          <w:szCs w:val="24"/>
-        </w:rPr>
-        <w:t xml:space="preserve"> significantly” </w:t>
+        <w:t>- line 27: “contribute also significantly” —&gt; “also contributeS significantly” </w:t>
       </w:r>
     </w:p>
     <w:p>
@@ -1602,27 +1462,7 @@
           <w:sz w:val="24"/>
           <w:szCs w:val="24"/>
         </w:rPr>
-        <w:t xml:space="preserve">- line 181: don’t have a variable called </w:t>
-      </w:r>
-      <w:proofErr w:type="spellStart"/>
-      <w:r>
-        <w:rPr>
-          <w:rFonts w:ascii="Arial" w:eastAsia="Times New Roman" w:hAnsi="Arial" w:cs="Arial"/>
-          <w:color w:val="222222"/>
-          <w:sz w:val="24"/>
-          <w:szCs w:val="24"/>
-        </w:rPr>
-        <w:t>A_a</w:t>
-      </w:r>
-      <w:proofErr w:type="spellEnd"/>
-      <w:r>
-        <w:rPr>
-          <w:rFonts w:ascii="Arial" w:eastAsia="Times New Roman" w:hAnsi="Arial" w:cs="Arial"/>
-          <w:color w:val="222222"/>
-          <w:sz w:val="24"/>
-          <w:szCs w:val="24"/>
-        </w:rPr>
-        <w:t>. Very confusing. </w:t>
+        <w:t>- line 181: don’t have a variable called A_a. Very confusing. </w:t>
       </w:r>
     </w:p>
     <w:p>

</xml_diff>